<commit_message>
Added appendix A to dev plan
</commit_message>
<xml_diff>
--- a/documentation/submissions/04-development_plan/development_plan.docx
+++ b/documentation/submissions/04-development_plan/development_plan.docx
@@ -3185,7 +3185,6 @@
       <w:bookmarkEnd w:id="6"/>
     </w:p>
     <w:p>
-      <w:proofErr w:type="gramStart"/>
       <w:r>
         <w:t>Central Operative &amp; Independent Retailers Acquirer (</w:t>
       </w:r>
@@ -3197,7 +3196,6 @@
       <w:r>
         <w:t>).</w:t>
       </w:r>
-      <w:proofErr w:type="gramEnd"/>
     </w:p>
     <w:p/>
     <w:p>
@@ -3219,31 +3217,7 @@
       </w:r>
       <w:proofErr w:type="spellEnd"/>
       <w:r>
-        <w:t xml:space="preserve"> wants a web-based portal where customers from all corners of the world can purchase products. This portal should consist of three parts. The portal itself, called MUW (Mall Unlimited Well</w:t>
-      </w:r>
-      <w:proofErr w:type="gramStart"/>
-      <w:r>
-        <w:t>), that</w:t>
-      </w:r>
-      <w:proofErr w:type="gramEnd"/>
-      <w:r>
-        <w:t xml:space="preserve"> contains the interface towards the customer and the database of available products. A system for handling the suppliers and the purchases, called PUW (Purchase Unlimited Well</w:t>
-      </w:r>
-      <w:proofErr w:type="gramStart"/>
-      <w:r>
-        <w:t>), that</w:t>
-      </w:r>
-      <w:proofErr w:type="gramEnd"/>
-      <w:r>
-        <w:t xml:space="preserve"> contains the list of approved suppliers and their products. Also, a system for transporters and logistics is needed, called LUW (Logistics Unlimited Well), that contains all approved transporters and </w:t>
-      </w:r>
-      <w:proofErr w:type="gramStart"/>
-      <w:r>
-        <w:t>there</w:t>
-      </w:r>
-      <w:proofErr w:type="gramEnd"/>
-      <w:r>
-        <w:t xml:space="preserve"> routes. These systems cooperate so that when a customer orders something through MUW, a request is sent to PUW to order the goods from the supplier and a separate request is sent to LUW to book a transport for the purchased goods from the supplier to the customer. All systems should be fault tolerant and provide high availability. All systems must be secure and the integrity of customers, suppliers and transporters must have the highest priority.</w:t>
+        <w:t xml:space="preserve"> wants a web-based portal where customers from all corners of the world can purchase products. This portal should consist of three parts. The portal itself, called MUW (Mall Unlimited Well), that contains the interface towards the customer and the database of available products. A system for handling the suppliers and the purchases, called PUW (Purchase Unlimited Well), that contains the list of approved suppliers and their products. Also, a system for transporters and logistics is needed, called LUW (Logistics Unlimited Well), that contains all approved transporters and there routes. These systems cooperate so that when a customer orders something through MUW, a request is sent to PUW to order the goods from the supplier and a separate request is sent to LUW to book a transport for the purchased goods from the supplier to the customer. All systems should be fault tolerant and provide high availability. All systems must be secure and the integrity of customers, suppliers and transporters must have the highest priority.</w:t>
       </w:r>
     </w:p>
     <w:p>
@@ -3271,15 +3245,7 @@
     </w:p>
     <w:p>
       <w:r>
-        <w:t xml:space="preserve">PUW is, upon purchase, to contact the chosen supplier and book the products specified. PUW will also keep track of suppliers and update </w:t>
-      </w:r>
-      <w:proofErr w:type="gramStart"/>
-      <w:r>
-        <w:t>there</w:t>
-      </w:r>
-      <w:proofErr w:type="gramEnd"/>
-      <w:r>
-        <w:t xml:space="preserve"> status in </w:t>
+        <w:t xml:space="preserve">PUW is, upon purchase, to contact the chosen supplier and book the products specified. PUW will also keep track of suppliers and update there status in </w:t>
       </w:r>
       <w:proofErr w:type="spellStart"/>
       <w:r>
@@ -3295,23 +3261,13 @@
       </w:r>
       <w:proofErr w:type="spellEnd"/>
       <w:r>
-        <w:t xml:space="preserve"> employees if there </w:t>
-      </w:r>
-      <w:proofErr w:type="gramStart"/>
-      <w:r>
-        <w:t>is</w:t>
-      </w:r>
-      <w:proofErr w:type="gramEnd"/>
-      <w:r>
-        <w:t xml:space="preserve"> not enough suppliers in the system to meet the demand as predicted by MUW, so that new suppliers may be acquired. PUW will also handle delivery notes and send all required data to </w:t>
+        <w:t xml:space="preserve"> employees if there is not enough suppliers in the system to meet the demand as predicted by MUW, so that new suppliers may be acquired. PUW will also handle delivery notes and send all required data to </w:t>
       </w:r>
       <w:proofErr w:type="spellStart"/>
-      <w:proofErr w:type="gramStart"/>
       <w:r>
         <w:t>Coiras</w:t>
       </w:r>
       <w:proofErr w:type="spellEnd"/>
-      <w:proofErr w:type="gramEnd"/>
       <w:r>
         <w:t xml:space="preserve"> financial system.</w:t>
       </w:r>
@@ -3465,27 +3421,7 @@
         <w:t>tasks</w:t>
       </w:r>
       <w:r>
-        <w:t xml:space="preserve"> as defined in the Time Plan (See Appendix A in the Project </w:t>
-      </w:r>
-      <w:proofErr w:type="gramStart"/>
-      <w:r>
-        <w:t>Plan</w:t>
-      </w:r>
-      <w:r>
-        <w:rPr>
-          <w:vertAlign w:val="superscript"/>
-        </w:rPr>
-        <w:t>[</w:t>
-      </w:r>
-      <w:proofErr w:type="gramEnd"/>
-      <w:r>
-        <w:rPr>
-          <w:vertAlign w:val="superscript"/>
-        </w:rPr>
-        <w:t>2]</w:t>
-      </w:r>
-      <w:r>
-        <w:t xml:space="preserve">). Each task consists of a number of </w:t>
+        <w:t xml:space="preserve"> as defined in the Time Plan (See Appendix A in the Project Plan). Each task consists of a number of </w:t>
       </w:r>
       <w:r>
         <w:rPr>
@@ -3717,7 +3653,7 @@
                         </a:stretch>
                       </pic:blipFill>
                     </ve:Choice>
-                    <ve:Fallback xmlns:pic="http://schemas.openxmlformats.org/drawingml/2006/picture" xmlns:a="http://schemas.openxmlformats.org/drawingml/2006/main" xmlns:wne="http://schemas.microsoft.com/office/word/2006/wordml" xmlns:w="http://schemas.openxmlformats.org/wordprocessingml/2006/main" xmlns:w10="urn:schemas-microsoft-com:office:word" xmlns:wp="http://schemas.openxmlformats.org/drawingml/2006/wordprocessingDrawing" xmlns:v="urn:schemas-microsoft-com:vml" xmlns:m="http://schemas.openxmlformats.org/officeDocument/2006/math" xmlns:r="http://schemas.openxmlformats.org/officeDocument/2006/relationships" xmlns:o="urn:schemas-microsoft-com:office:office" xmlns:mv="urn:schemas-microsoft-com:mac:vml" xmlns:ve="http://schemas.openxmlformats.org/markup-compatibility/2006" xmlns:mo="http://schemas.microsoft.com/office/mac/office/2008/main" xmlns="">
+                    <ve:Fallback xmlns:ma="http://schemas.microsoft.com/office/mac/drawingml/2008/main" xmlns="" xmlns:mo="http://schemas.microsoft.com/office/mac/office/2008/main" xmlns:ve="http://schemas.openxmlformats.org/markup-compatibility/2006" xmlns:mv="urn:schemas-microsoft-com:mac:vml" xmlns:o="urn:schemas-microsoft-com:office:office" xmlns:r="http://schemas.openxmlformats.org/officeDocument/2006/relationships" xmlns:m="http://schemas.openxmlformats.org/officeDocument/2006/math" xmlns:v="urn:schemas-microsoft-com:vml" xmlns:wp="http://schemas.openxmlformats.org/drawingml/2006/wordprocessingDrawing" xmlns:w10="urn:schemas-microsoft-com:office:word" xmlns:w="http://schemas.openxmlformats.org/wordprocessingml/2006/main" xmlns:wne="http://schemas.microsoft.com/office/word/2006/wordml" xmlns:a="http://schemas.openxmlformats.org/drawingml/2006/main" xmlns:pic="http://schemas.openxmlformats.org/drawingml/2006/picture">
                       <pic:blipFill>
                         <a:blip r:embed="rId14"/>
                         <a:srcRect/>
@@ -3755,11 +3691,9 @@
         <w:pStyle w:val="Caption"/>
         <w:jc w:val="center"/>
       </w:pPr>
-      <w:proofErr w:type="gramStart"/>
       <w:r>
         <w:t xml:space="preserve">Figure </w:t>
       </w:r>
-      <w:proofErr w:type="gramEnd"/>
       <w:r>
         <w:fldChar w:fldCharType="begin"/>
       </w:r>
@@ -3778,13 +3712,8 @@
       <w:r>
         <w:fldChar w:fldCharType="end"/>
       </w:r>
-      <w:proofErr w:type="gramStart"/>
-      <w:r>
-        <w:t>.</w:t>
-      </w:r>
-      <w:proofErr w:type="gramEnd"/>
-      <w:r>
-        <w:t xml:space="preserve"> Development Process</w:t>
+      <w:r>
+        <w:t>. Development Process</w:t>
       </w:r>
     </w:p>
     <w:p>
@@ -4717,20 +4646,99 @@
       </w:r>
       <w:bookmarkEnd w:id="25"/>
       <w:bookmarkEnd w:id="26"/>
+      <w:r>
+        <w:drawing>
+          <wp:inline distT="0" distB="0" distL="0" distR="0">
+            <wp:extent cx="4933597" cy="8229600"/>
+            <wp:effectExtent l="25400" t="0" r="0" b="0"/>
+            <wp:docPr id="6" name="Picture 1" descr="development_plan1.png"/>
+            <wp:cNvGraphicFramePr>
+              <a:graphicFrameLocks xmlns:a="http://schemas.openxmlformats.org/drawingml/2006/main" noChangeAspect="1"/>
+            </wp:cNvGraphicFramePr>
+            <a:graphic xmlns:a="http://schemas.openxmlformats.org/drawingml/2006/main">
+              <a:graphicData uri="http://schemas.openxmlformats.org/drawingml/2006/picture">
+                <pic:pic xmlns:pic="http://schemas.openxmlformats.org/drawingml/2006/picture">
+                  <pic:nvPicPr>
+                    <pic:cNvPr id="0" name="development_plan1.png"/>
+                    <pic:cNvPicPr/>
+                  </pic:nvPicPr>
+                  <pic:blipFill>
+                    <a:blip r:embed="rId15"/>
+                    <a:stretch>
+                      <a:fillRect/>
+                    </a:stretch>
+                  </pic:blipFill>
+                  <pic:spPr>
+                    <a:xfrm>
+                      <a:off x="0" y="0"/>
+                      <a:ext cx="4931230" cy="8225652"/>
+                    </a:xfrm>
+                    <a:prstGeom prst="rect">
+                      <a:avLst/>
+                    </a:prstGeom>
+                  </pic:spPr>
+                </pic:pic>
+              </a:graphicData>
+            </a:graphic>
+          </wp:inline>
+        </w:drawing>
+      </w:r>
     </w:p>
-    <w:p/>
     <w:p>
       <w:pPr>
+        <w:jc w:val="right"/>
         <w:rPr>
           <w:sz w:val="27"/>
           <w:szCs w:val="27"/>
         </w:rPr>
       </w:pPr>
+      <w:r>
+        <w:rPr>
+          <w:noProof/>
+          <w:sz w:val="27"/>
+          <w:szCs w:val="27"/>
+        </w:rPr>
+        <w:drawing>
+          <wp:inline distT="0" distB="0" distL="0" distR="0">
+            <wp:extent cx="3641090" cy="8788400"/>
+            <wp:effectExtent l="25400" t="0" r="0" b="0"/>
+            <wp:docPr id="3" name="Picture 2" descr="development_plan2.png"/>
+            <wp:cNvGraphicFramePr>
+              <a:graphicFrameLocks xmlns:a="http://schemas.openxmlformats.org/drawingml/2006/main" noChangeAspect="1"/>
+            </wp:cNvGraphicFramePr>
+            <a:graphic xmlns:a="http://schemas.openxmlformats.org/drawingml/2006/main">
+              <a:graphicData uri="http://schemas.openxmlformats.org/drawingml/2006/picture">
+                <pic:pic xmlns:pic="http://schemas.openxmlformats.org/drawingml/2006/picture">
+                  <pic:nvPicPr>
+                    <pic:cNvPr id="0" name="development_plan2.png"/>
+                    <pic:cNvPicPr/>
+                  </pic:nvPicPr>
+                  <pic:blipFill>
+                    <a:blip r:embed="rId16"/>
+                    <a:stretch>
+                      <a:fillRect/>
+                    </a:stretch>
+                  </pic:blipFill>
+                  <pic:spPr>
+                    <a:xfrm>
+                      <a:off x="0" y="0"/>
+                      <a:ext cx="3641090" cy="8788400"/>
+                    </a:xfrm>
+                    <a:prstGeom prst="rect">
+                      <a:avLst/>
+                    </a:prstGeom>
+                  </pic:spPr>
+                </pic:pic>
+              </a:graphicData>
+            </a:graphic>
+          </wp:inline>
+        </w:drawing>
+      </w:r>
     </w:p>
     <w:sectPr>
-      <w:headerReference w:type="default" r:id="rId15"/>
-      <w:footerReference w:type="even" r:id="rId16"/>
-      <w:footerReference w:type="default" r:id="rId17"/>
+      <w:headerReference w:type="default" r:id="rId17"/>
+      <w:footerReference w:type="even" r:id="rId18"/>
+      <w:footerReference w:type="default" r:id="rId19"/>
       <w:pgSz w:w="11900" w:h="16840"/>
       <w:pgMar w:top="1440" w:right="1800" w:bottom="1560" w:left="1800" w:header="708" w:footer="837" w:gutter="0"/>
       <w:cols w:space="708"/>
@@ -4882,7 +4890,7 @@
         <w:rFonts w:ascii="Times New Roman" w:hAnsi="Times New Roman"/>
         <w:noProof/>
       </w:rPr>
-      <w:t>3</w:t>
+      <w:t>12</w:t>
     </w:r>
     <w:r>
       <w:rPr>
@@ -4919,7 +4927,7 @@
         <w:rFonts w:ascii="Times New Roman" w:hAnsi="Times New Roman"/>
         <w:noProof/>
       </w:rPr>
-      <w:t>13</w:t>
+      <w:t>14</w:t>
     </w:r>
     <w:r>
       <w:rPr>
@@ -11120,7 +11128,7 @@
 </file>
 
 <file path=customXml/itemProps1.xml><?xml version="1.0" encoding="utf-8"?>
-<ds:datastoreItem xmlns:ds="http://schemas.openxmlformats.org/officeDocument/2006/customXml" ds:itemID="{9519BA61-DA8F-1144-83AF-7DE3A61FF1DB}">
+<ds:datastoreItem xmlns:ds="http://schemas.openxmlformats.org/officeDocument/2006/customXml" ds:itemID="{CC7F0DA5-4A47-384F-8362-AEA199AB4C80}">
   <ds:schemaRefs>
     <ds:schemaRef ds:uri="http://schemas.openxmlformats.org/officeDocument/2006/bibliography"/>
   </ds:schemaRefs>

</xml_diff>